<commit_message>
parte maria que faltaba
</commit_message>
<xml_diff>
--- a/Deliverable 2/Deliverable2/sections/4.Estimate_activity_resources/parte maria magenta.docx
+++ b/Deliverable 2/Deliverable2/sections/4.Estimate_activity_resources/parte maria magenta.docx
@@ -231,7 +231,6 @@
                 <w:lang w:val="en-US"/>
               </w:rPr>
             </w:pPr>
-            <w:proofErr w:type="spellStart"/>
             <w:r>
               <w:rPr>
                 <w:rFonts w:ascii="Calibri" w:hAnsi="Calibri"/>
@@ -239,7 +238,6 @@
               </w:rPr>
               <w:t>GitHub</w:t>
             </w:r>
-            <w:proofErr w:type="spellEnd"/>
           </w:p>
         </w:tc>
         <w:tc>
@@ -295,7 +293,6 @@
                 <w:lang w:val="en-US"/>
               </w:rPr>
             </w:pPr>
-            <w:proofErr w:type="spellStart"/>
             <w:r>
               <w:rPr>
                 <w:rFonts w:ascii="Calibri" w:hAnsi="Calibri"/>
@@ -303,7 +300,6 @@
               </w:rPr>
               <w:t>Trello</w:t>
             </w:r>
-            <w:proofErr w:type="spellEnd"/>
           </w:p>
         </w:tc>
         <w:tc>
@@ -359,7 +355,6 @@
                 <w:lang w:val="en-US"/>
               </w:rPr>
             </w:pPr>
-            <w:proofErr w:type="spellStart"/>
             <w:r>
               <w:rPr>
                 <w:rFonts w:ascii="Calibri" w:hAnsi="Calibri"/>
@@ -367,7 +362,6 @@
               </w:rPr>
               <w:t>Solidworks</w:t>
             </w:r>
-            <w:proofErr w:type="spellEnd"/>
           </w:p>
         </w:tc>
         <w:tc>
@@ -547,7 +541,6 @@
                 <w:lang w:val="en-US"/>
               </w:rPr>
             </w:pPr>
-            <w:proofErr w:type="spellStart"/>
             <w:r>
               <w:rPr>
                 <w:rFonts w:ascii="Calibri" w:hAnsi="Calibri"/>
@@ -555,7 +548,6 @@
               </w:rPr>
               <w:t>Wix</w:t>
             </w:r>
-            <w:proofErr w:type="spellEnd"/>
           </w:p>
         </w:tc>
         <w:tc>
@@ -611,7 +603,6 @@
                 <w:lang w:val="en-US"/>
               </w:rPr>
             </w:pPr>
-            <w:proofErr w:type="spellStart"/>
             <w:r>
               <w:rPr>
                 <w:rFonts w:ascii="Calibri" w:hAnsi="Calibri"/>
@@ -619,7 +610,6 @@
               </w:rPr>
               <w:t>Jitsi</w:t>
             </w:r>
-            <w:proofErr w:type="spellEnd"/>
           </w:p>
         </w:tc>
         <w:tc>
@@ -644,6 +634,9 @@
         </w:tc>
       </w:tr>
       <w:tr>
+        <w:trPr>
+          <w:trHeight w:val="264"/>
+        </w:trPr>
         <w:tc>
           <w:tcPr>
             <w:tcW w:w="2263" w:type="dxa"/>
@@ -680,16 +673,7 @@
                 <w:rFonts w:ascii="Calibri" w:hAnsi="Calibri"/>
                 <w:lang w:val="en-US"/>
               </w:rPr>
-              <w:t>Final Cut P</w:t>
-            </w:r>
-            <w:bookmarkStart w:id="0" w:name="_GoBack"/>
-            <w:bookmarkEnd w:id="0"/>
-            <w:r>
-              <w:rPr>
-                <w:rFonts w:ascii="Calibri" w:hAnsi="Calibri"/>
-                <w:lang w:val="en-US"/>
-              </w:rPr>
-              <w:t>ro</w:t>
+              <w:t>Final Cut Pro</w:t>
             </w:r>
           </w:p>
         </w:tc>
@@ -714,6 +698,341 @@
           </w:p>
         </w:tc>
       </w:tr>
+      <w:tr>
+        <w:trPr>
+          <w:trHeight w:val="264"/>
+        </w:trPr>
+        <w:tc>
+          <w:tcPr>
+            <w:tcW w:w="2263" w:type="dxa"/>
+          </w:tcPr>
+          <w:p>
+            <w:pPr>
+              <w:rPr>
+                <w:rFonts w:ascii="Calibri" w:hAnsi="Calibri"/>
+                <w:b/>
+                <w:color w:val="FF40FF"/>
+                <w:lang w:val="en-US"/>
+              </w:rPr>
+            </w:pPr>
+            <w:r>
+              <w:rPr>
+                <w:rFonts w:ascii="Calibri" w:hAnsi="Calibri"/>
+                <w:b/>
+                <w:color w:val="FF40FF"/>
+                <w:lang w:val="en-US"/>
+              </w:rPr>
+              <w:t>HARDW.1</w:t>
+            </w:r>
+          </w:p>
+        </w:tc>
+        <w:tc>
+          <w:tcPr>
+            <w:tcW w:w="3395" w:type="dxa"/>
+          </w:tcPr>
+          <w:p>
+            <w:pPr>
+              <w:rPr>
+                <w:rFonts w:ascii="Calibri" w:hAnsi="Calibri"/>
+                <w:b/>
+                <w:color w:val="FF40FF"/>
+                <w:lang w:val="en-US"/>
+              </w:rPr>
+            </w:pPr>
+            <w:r>
+              <w:rPr>
+                <w:rFonts w:ascii="Calibri" w:hAnsi="Calibri"/>
+                <w:b/>
+                <w:color w:val="FF40FF"/>
+                <w:lang w:val="en-US"/>
+              </w:rPr>
+              <w:t>Payload building blocks</w:t>
+            </w:r>
+          </w:p>
+        </w:tc>
+        <w:tc>
+          <w:tcPr>
+            <w:tcW w:w="2830" w:type="dxa"/>
+          </w:tcPr>
+          <w:p>
+            <w:pPr>
+              <w:rPr>
+                <w:rFonts w:ascii="Calibri" w:hAnsi="Calibri"/>
+                <w:lang w:val="en-US"/>
+              </w:rPr>
+            </w:pPr>
+            <w:r>
+              <w:rPr>
+                <w:rFonts w:ascii="Calibri" w:hAnsi="Calibri"/>
+                <w:lang w:val="en-US"/>
+              </w:rPr>
+              <w:t>Material</w:t>
+            </w:r>
+          </w:p>
+        </w:tc>
+      </w:tr>
+      <w:tr>
+        <w:trPr>
+          <w:trHeight w:val="264"/>
+        </w:trPr>
+        <w:tc>
+          <w:tcPr>
+            <w:tcW w:w="2263" w:type="dxa"/>
+          </w:tcPr>
+          <w:p>
+            <w:pPr>
+              <w:rPr>
+                <w:rFonts w:ascii="Calibri" w:hAnsi="Calibri"/>
+                <w:b/>
+                <w:color w:val="FF40FF"/>
+                <w:lang w:val="en-US"/>
+              </w:rPr>
+            </w:pPr>
+            <w:r>
+              <w:rPr>
+                <w:rFonts w:ascii="Calibri" w:hAnsi="Calibri"/>
+                <w:b/>
+                <w:color w:val="FF40FF"/>
+                <w:lang w:val="en-US"/>
+              </w:rPr>
+              <w:t>HARDW.2</w:t>
+            </w:r>
+          </w:p>
+        </w:tc>
+        <w:tc>
+          <w:tcPr>
+            <w:tcW w:w="3395" w:type="dxa"/>
+          </w:tcPr>
+          <w:p>
+            <w:pPr>
+              <w:rPr>
+                <w:rFonts w:ascii="Calibri" w:hAnsi="Calibri"/>
+                <w:b/>
+                <w:color w:val="FF40FF"/>
+                <w:lang w:val="en-US"/>
+              </w:rPr>
+            </w:pPr>
+            <w:r>
+              <w:rPr>
+                <w:rFonts w:ascii="Calibri" w:hAnsi="Calibri"/>
+                <w:b/>
+                <w:color w:val="FF40FF"/>
+                <w:lang w:val="en-US"/>
+              </w:rPr>
+              <w:t>Modular building blocks</w:t>
+            </w:r>
+          </w:p>
+        </w:tc>
+        <w:tc>
+          <w:tcPr>
+            <w:tcW w:w="2830" w:type="dxa"/>
+          </w:tcPr>
+          <w:p>
+            <w:pPr>
+              <w:rPr>
+                <w:rFonts w:ascii="Calibri" w:hAnsi="Calibri"/>
+                <w:lang w:val="en-US"/>
+              </w:rPr>
+            </w:pPr>
+            <w:r>
+              <w:rPr>
+                <w:rFonts w:ascii="Calibri" w:hAnsi="Calibri"/>
+                <w:lang w:val="en-US"/>
+              </w:rPr>
+              <w:t>Material</w:t>
+            </w:r>
+          </w:p>
+        </w:tc>
+      </w:tr>
+      <w:tr>
+        <w:trPr>
+          <w:trHeight w:val="264"/>
+        </w:trPr>
+        <w:tc>
+          <w:tcPr>
+            <w:tcW w:w="2263" w:type="dxa"/>
+          </w:tcPr>
+          <w:p>
+            <w:pPr>
+              <w:rPr>
+                <w:rFonts w:ascii="Calibri" w:hAnsi="Calibri"/>
+                <w:b/>
+                <w:color w:val="FF40FF"/>
+                <w:lang w:val="en-US"/>
+              </w:rPr>
+            </w:pPr>
+            <w:r>
+              <w:rPr>
+                <w:rFonts w:ascii="Calibri" w:hAnsi="Calibri"/>
+                <w:b/>
+                <w:color w:val="FF40FF"/>
+                <w:lang w:val="en-US"/>
+              </w:rPr>
+              <w:t>HARDW.3</w:t>
+            </w:r>
+          </w:p>
+        </w:tc>
+        <w:tc>
+          <w:tcPr>
+            <w:tcW w:w="3395" w:type="dxa"/>
+          </w:tcPr>
+          <w:p>
+            <w:pPr>
+              <w:rPr>
+                <w:rFonts w:ascii="Calibri" w:hAnsi="Calibri"/>
+                <w:b/>
+                <w:color w:val="FF40FF"/>
+                <w:lang w:val="en-US"/>
+              </w:rPr>
+            </w:pPr>
+            <w:r>
+              <w:rPr>
+                <w:rFonts w:ascii="Calibri" w:hAnsi="Calibri"/>
+                <w:b/>
+                <w:color w:val="FF40FF"/>
+                <w:lang w:val="en-US"/>
+              </w:rPr>
+              <w:t>Interaction platform building blocks</w:t>
+            </w:r>
+          </w:p>
+        </w:tc>
+        <w:tc>
+          <w:tcPr>
+            <w:tcW w:w="2830" w:type="dxa"/>
+          </w:tcPr>
+          <w:p>
+            <w:pPr>
+              <w:rPr>
+                <w:rFonts w:ascii="Calibri" w:hAnsi="Calibri"/>
+                <w:lang w:val="en-US"/>
+              </w:rPr>
+            </w:pPr>
+            <w:r>
+              <w:rPr>
+                <w:rFonts w:ascii="Calibri" w:hAnsi="Calibri"/>
+                <w:lang w:val="en-US"/>
+              </w:rPr>
+              <w:t>Material</w:t>
+            </w:r>
+          </w:p>
+        </w:tc>
+      </w:tr>
+      <w:tr>
+        <w:trPr>
+          <w:trHeight w:val="264"/>
+        </w:trPr>
+        <w:tc>
+          <w:tcPr>
+            <w:tcW w:w="2263" w:type="dxa"/>
+          </w:tcPr>
+          <w:p>
+            <w:pPr>
+              <w:rPr>
+                <w:rFonts w:ascii="Calibri" w:hAnsi="Calibri"/>
+                <w:lang w:val="en-US"/>
+              </w:rPr>
+            </w:pPr>
+            <w:r>
+              <w:rPr>
+                <w:rFonts w:ascii="Calibri" w:hAnsi="Calibri"/>
+                <w:lang w:val="en-US"/>
+              </w:rPr>
+              <w:t>HARDW.4</w:t>
+            </w:r>
+          </w:p>
+        </w:tc>
+        <w:tc>
+          <w:tcPr>
+            <w:tcW w:w="3395" w:type="dxa"/>
+          </w:tcPr>
+          <w:p>
+            <w:pPr>
+              <w:rPr>
+                <w:rFonts w:ascii="Calibri" w:hAnsi="Calibri"/>
+                <w:lang w:val="en-US"/>
+              </w:rPr>
+            </w:pPr>
+          </w:p>
+        </w:tc>
+        <w:tc>
+          <w:tcPr>
+            <w:tcW w:w="2830" w:type="dxa"/>
+          </w:tcPr>
+          <w:p>
+            <w:pPr>
+              <w:rPr>
+                <w:rFonts w:ascii="Calibri" w:hAnsi="Calibri"/>
+                <w:lang w:val="en-US"/>
+              </w:rPr>
+            </w:pPr>
+            <w:r>
+              <w:rPr>
+                <w:rFonts w:ascii="Calibri" w:hAnsi="Calibri"/>
+                <w:lang w:val="en-US"/>
+              </w:rPr>
+              <w:t>Material</w:t>
+            </w:r>
+          </w:p>
+        </w:tc>
+      </w:tr>
+      <w:tr>
+        <w:trPr>
+          <w:trHeight w:val="264"/>
+        </w:trPr>
+        <w:tc>
+          <w:tcPr>
+            <w:tcW w:w="2263" w:type="dxa"/>
+          </w:tcPr>
+          <w:p>
+            <w:pPr>
+              <w:rPr>
+                <w:rFonts w:ascii="Calibri" w:hAnsi="Calibri"/>
+                <w:lang w:val="en-US"/>
+              </w:rPr>
+            </w:pPr>
+            <w:r>
+              <w:rPr>
+                <w:rFonts w:ascii="Calibri" w:hAnsi="Calibri"/>
+                <w:lang w:val="en-US"/>
+              </w:rPr>
+              <w:t>HARDW.4</w:t>
+            </w:r>
+          </w:p>
+        </w:tc>
+        <w:tc>
+          <w:tcPr>
+            <w:tcW w:w="3395" w:type="dxa"/>
+          </w:tcPr>
+          <w:p>
+            <w:pPr>
+              <w:rPr>
+                <w:rFonts w:ascii="Calibri" w:hAnsi="Calibri"/>
+                <w:lang w:val="en-US"/>
+              </w:rPr>
+            </w:pPr>
+          </w:p>
+        </w:tc>
+        <w:tc>
+          <w:tcPr>
+            <w:tcW w:w="2830" w:type="dxa"/>
+          </w:tcPr>
+          <w:p>
+            <w:pPr>
+              <w:rPr>
+                <w:rFonts w:ascii="Calibri" w:hAnsi="Calibri"/>
+                <w:lang w:val="en-US"/>
+              </w:rPr>
+            </w:pPr>
+            <w:r>
+              <w:rPr>
+                <w:rFonts w:ascii="Calibri" w:hAnsi="Calibri"/>
+                <w:lang w:val="en-US"/>
+              </w:rPr>
+              <w:t>Material</w:t>
+            </w:r>
+          </w:p>
+        </w:tc>
+      </w:tr>
     </w:tbl>
     <w:p>
       <w:pPr>
@@ -1128,6 +1447,7 @@
           <w:color w:val="000000"/>
           <w:lang w:val="en-US"/>
         </w:rPr>
+        <w:lastRenderedPageBreak/>
         <w:t xml:space="preserve">2.2. Financial Plan </w:t>
       </w:r>
     </w:p>
@@ -1227,21 +1547,6 @@
         </w:rPr>
         <w:t xml:space="preserve"> SOFT.7</w:t>
       </w:r>
-    </w:p>
-    <w:p>
-      <w:pPr>
-        <w:widowControl w:val="0"/>
-        <w:autoSpaceDE w:val="0"/>
-        <w:autoSpaceDN w:val="0"/>
-        <w:adjustRightInd w:val="0"/>
-        <w:spacing w:after="240"/>
-        <w:ind w:left="1416" w:firstLine="708"/>
-        <w:rPr>
-          <w:rFonts w:ascii="Calibri" w:hAnsi="Calibri" w:cs="Times"/>
-          <w:color w:val="000000"/>
-          <w:lang w:val="en-US"/>
-        </w:rPr>
-      </w:pPr>
     </w:p>
     <w:p>
       <w:pPr>
@@ -1466,16 +1771,7 @@
           <w:color w:val="000000"/>
           <w:lang w:val="en-US"/>
         </w:rPr>
-        <w:t xml:space="preserve"> SOFT.3</w:t>
-      </w:r>
-      <w:r>
-        <w:rPr>
-          <w:rFonts w:ascii="Calibri" w:hAnsi="Calibri" w:cs="Times"/>
-          <w:b/>
-          <w:color w:val="000000"/>
-          <w:lang w:val="en-US"/>
-        </w:rPr>
-        <w:t xml:space="preserve"> SOFT.7</w:t>
+        <w:t xml:space="preserve"> SOFT.3 SOFT.7</w:t>
       </w:r>
     </w:p>
     <w:p>
@@ -3191,25 +3487,7 @@
           <w:color w:val="000000"/>
           <w:lang w:val="en-US"/>
         </w:rPr>
-        <w:t xml:space="preserve">4.1.3.3. Pre-design a full services </w:t>
-      </w:r>
-      <w:proofErr w:type="gramStart"/>
-      <w:r>
-        <w:rPr>
-          <w:rFonts w:ascii="Calibri" w:hAnsi="Calibri" w:cs="Times"/>
-          <w:color w:val="000000"/>
-          <w:lang w:val="en-US"/>
-        </w:rPr>
-        <w:t>stakeholders</w:t>
-      </w:r>
-      <w:proofErr w:type="gramEnd"/>
-      <w:r>
-        <w:rPr>
-          <w:rFonts w:ascii="Calibri" w:hAnsi="Calibri" w:cs="Times"/>
-          <w:color w:val="000000"/>
-          <w:lang w:val="en-US"/>
-        </w:rPr>
-        <w:t xml:space="preserve"> platform </w:t>
+        <w:t xml:space="preserve">4.1.3.3. Pre-design a full services stakeholders platform </w:t>
       </w:r>
     </w:p>
     <w:p>
@@ -3874,25 +4152,7 @@
           <w:color w:val="000000"/>
           <w:lang w:val="en-US"/>
         </w:rPr>
-        <w:t xml:space="preserve">4.2.3.3. Full services </w:t>
-      </w:r>
-      <w:proofErr w:type="gramStart"/>
-      <w:r>
-        <w:rPr>
-          <w:rFonts w:ascii="Calibri" w:hAnsi="Calibri" w:cs="Times"/>
-          <w:color w:val="000000"/>
-          <w:lang w:val="en-US"/>
-        </w:rPr>
-        <w:t>stakeholders</w:t>
-      </w:r>
-      <w:proofErr w:type="gramEnd"/>
-      <w:r>
-        <w:rPr>
-          <w:rFonts w:ascii="Calibri" w:hAnsi="Calibri" w:cs="Times"/>
-          <w:color w:val="000000"/>
-          <w:lang w:val="en-US"/>
-        </w:rPr>
-        <w:t xml:space="preserve"> platform implementation </w:t>
+        <w:t xml:space="preserve">4.2.3.3. Full services stakeholders platform implementation </w:t>
       </w:r>
     </w:p>
     <w:p>
@@ -4100,6 +4360,40 @@
         <w:ind w:left="708" w:firstLine="708"/>
         <w:rPr>
           <w:rFonts w:ascii="Calibri" w:hAnsi="Calibri" w:cs="Times"/>
+          <w:b/>
+          <w:color w:val="FF40FF"/>
+          <w:lang w:val="en-US"/>
+        </w:rPr>
+      </w:pPr>
+      <w:r>
+        <w:rPr>
+          <w:rFonts w:ascii="Calibri" w:hAnsi="Calibri" w:cs="Times"/>
+          <w:b/>
+          <w:color w:val="FF40FF"/>
+          <w:lang w:val="en-US"/>
+        </w:rPr>
+        <w:t>HARDW.1</w:t>
+      </w:r>
+      <w:r>
+        <w:rPr>
+          <w:rFonts w:ascii="Calibri" w:hAnsi="Calibri" w:cs="Times"/>
+          <w:b/>
+          <w:color w:val="FF40FF"/>
+          <w:lang w:val="en-US"/>
+        </w:rPr>
+        <w:t xml:space="preserve"> </w:t>
+      </w:r>
+    </w:p>
+    <w:p>
+      <w:pPr>
+        <w:widowControl w:val="0"/>
+        <w:autoSpaceDE w:val="0"/>
+        <w:autoSpaceDN w:val="0"/>
+        <w:adjustRightInd w:val="0"/>
+        <w:spacing w:after="240"/>
+        <w:ind w:left="708" w:firstLine="708"/>
+        <w:rPr>
+          <w:rFonts w:ascii="Calibri" w:hAnsi="Calibri" w:cs="Times"/>
           <w:color w:val="000000"/>
           <w:lang w:val="en-US"/>
         </w:rPr>
@@ -4123,6 +4417,31 @@
         <w:ind w:left="708" w:firstLine="708"/>
         <w:rPr>
           <w:rFonts w:ascii="Calibri" w:hAnsi="Calibri" w:cs="Times"/>
+          <w:b/>
+          <w:color w:val="FF40FF"/>
+          <w:lang w:val="en-US"/>
+        </w:rPr>
+      </w:pPr>
+      <w:r>
+        <w:rPr>
+          <w:rFonts w:ascii="Calibri" w:hAnsi="Calibri" w:cs="Times"/>
+          <w:b/>
+          <w:color w:val="FF40FF"/>
+          <w:lang w:val="en-US"/>
+        </w:rPr>
+        <w:t>HARDW.2</w:t>
+      </w:r>
+    </w:p>
+    <w:p>
+      <w:pPr>
+        <w:widowControl w:val="0"/>
+        <w:autoSpaceDE w:val="0"/>
+        <w:autoSpaceDN w:val="0"/>
+        <w:adjustRightInd w:val="0"/>
+        <w:spacing w:after="240"/>
+        <w:ind w:left="708" w:firstLine="708"/>
+        <w:rPr>
+          <w:rFonts w:ascii="Calibri" w:hAnsi="Calibri" w:cs="Times"/>
           <w:color w:val="000000"/>
           <w:lang w:val="en-US"/>
         </w:rPr>
@@ -4143,9 +4462,34 @@
         <w:autoSpaceDN w:val="0"/>
         <w:adjustRightInd w:val="0"/>
         <w:spacing w:after="240"/>
+        <w:ind w:left="708" w:firstLine="708"/>
+        <w:rPr>
+          <w:rFonts w:ascii="Calibri" w:hAnsi="Calibri" w:cs="Times"/>
+          <w:b/>
+          <w:color w:val="FF40FF"/>
+          <w:lang w:val="en-US"/>
+        </w:rPr>
+      </w:pPr>
+      <w:r>
+        <w:rPr>
+          <w:rFonts w:ascii="Calibri" w:hAnsi="Calibri" w:cs="Times"/>
+          <w:b/>
+          <w:color w:val="FF40FF"/>
+          <w:lang w:val="en-US"/>
+        </w:rPr>
+        <w:t>HARDW.3</w:t>
+      </w:r>
+    </w:p>
+    <w:p>
+      <w:pPr>
+        <w:widowControl w:val="0"/>
+        <w:autoSpaceDE w:val="0"/>
+        <w:autoSpaceDN w:val="0"/>
+        <w:adjustRightInd w:val="0"/>
+        <w:spacing w:after="240"/>
         <w:ind w:firstLine="708"/>
         <w:rPr>
-          <w:rFonts w:ascii="Calibri" w:eastAsia="MS Mincho" w:hAnsi="Calibri" w:cs="MS Mincho"/>
+          <w:rFonts w:ascii="MS Mincho" w:eastAsia="MS Mincho" w:hAnsi="MS Mincho" w:cs="MS Mincho"/>
           <w:color w:val="000000"/>
           <w:lang w:val="en-US"/>
         </w:rPr>
@@ -4177,7 +4521,41 @@
         <w:spacing w:after="240"/>
         <w:ind w:firstLine="708"/>
         <w:rPr>
-          <w:rFonts w:ascii="Calibri" w:eastAsia="MS Mincho" w:hAnsi="Calibri" w:cs="MS Mincho"/>
+          <w:rFonts w:ascii="Calibri" w:hAnsi="Calibri" w:cs="Times"/>
+          <w:b/>
+          <w:color w:val="FF40FF"/>
+          <w:lang w:val="en-US"/>
+        </w:rPr>
+      </w:pPr>
+      <w:r>
+        <w:rPr>
+          <w:rFonts w:ascii="Calibri" w:hAnsi="Calibri" w:cs="Times"/>
+          <w:b/>
+          <w:color w:val="FF40FF"/>
+          <w:lang w:val="en-US"/>
+        </w:rPr>
+        <w:t>HARDW.1</w:t>
+      </w:r>
+      <w:r>
+        <w:rPr>
+          <w:rFonts w:ascii="Calibri" w:hAnsi="Calibri" w:cs="Times"/>
+          <w:b/>
+          <w:color w:val="FF40FF"/>
+          <w:lang w:val="en-US"/>
+        </w:rPr>
+        <w:t xml:space="preserve"> </w:t>
+      </w:r>
+    </w:p>
+    <w:p>
+      <w:pPr>
+        <w:widowControl w:val="0"/>
+        <w:autoSpaceDE w:val="0"/>
+        <w:autoSpaceDN w:val="0"/>
+        <w:adjustRightInd w:val="0"/>
+        <w:spacing w:after="240"/>
+        <w:ind w:firstLine="708"/>
+        <w:rPr>
+          <w:rFonts w:ascii="MS Mincho" w:eastAsia="MS Mincho" w:hAnsi="MS Mincho" w:cs="MS Mincho"/>
           <w:color w:val="000000"/>
           <w:lang w:val="en-US"/>
         </w:rPr>
@@ -4210,6 +4588,31 @@
         <w:ind w:firstLine="708"/>
         <w:rPr>
           <w:rFonts w:ascii="Calibri" w:hAnsi="Calibri" w:cs="Times"/>
+          <w:b/>
+          <w:color w:val="FF40FF"/>
+          <w:lang w:val="en-US"/>
+        </w:rPr>
+      </w:pPr>
+      <w:r>
+        <w:rPr>
+          <w:rFonts w:ascii="Calibri" w:hAnsi="Calibri" w:cs="Times"/>
+          <w:b/>
+          <w:color w:val="FF40FF"/>
+          <w:lang w:val="en-US"/>
+        </w:rPr>
+        <w:t>HARDW.2</w:t>
+      </w:r>
+    </w:p>
+    <w:p>
+      <w:pPr>
+        <w:widowControl w:val="0"/>
+        <w:autoSpaceDE w:val="0"/>
+        <w:autoSpaceDN w:val="0"/>
+        <w:adjustRightInd w:val="0"/>
+        <w:spacing w:after="240"/>
+        <w:ind w:firstLine="708"/>
+        <w:rPr>
+          <w:rFonts w:ascii="Calibri" w:hAnsi="Calibri" w:cs="Times"/>
           <w:color w:val="000000"/>
           <w:lang w:val="en-US"/>
         </w:rPr>
@@ -4233,6 +4636,31 @@
         <w:ind w:firstLine="708"/>
         <w:rPr>
           <w:rFonts w:ascii="Calibri" w:hAnsi="Calibri" w:cs="Times"/>
+          <w:b/>
+          <w:color w:val="FF40FF"/>
+          <w:lang w:val="en-US"/>
+        </w:rPr>
+      </w:pPr>
+      <w:r>
+        <w:rPr>
+          <w:rFonts w:ascii="Calibri" w:hAnsi="Calibri" w:cs="Times"/>
+          <w:b/>
+          <w:color w:val="FF40FF"/>
+          <w:lang w:val="en-US"/>
+        </w:rPr>
+        <w:t>HARDW.3</w:t>
+      </w:r>
+    </w:p>
+    <w:p>
+      <w:pPr>
+        <w:widowControl w:val="0"/>
+        <w:autoSpaceDE w:val="0"/>
+        <w:autoSpaceDN w:val="0"/>
+        <w:adjustRightInd w:val="0"/>
+        <w:spacing w:after="240"/>
+        <w:ind w:firstLine="708"/>
+        <w:rPr>
+          <w:rFonts w:ascii="Calibri" w:hAnsi="Calibri" w:cs="Times"/>
           <w:color w:val="000000"/>
           <w:lang w:val="en-US"/>
         </w:rPr>
@@ -4256,6 +4684,76 @@
         <w:ind w:firstLine="708"/>
         <w:rPr>
           <w:rFonts w:ascii="Calibri" w:hAnsi="Calibri" w:cs="Times"/>
+          <w:b/>
+          <w:color w:val="FF40FF"/>
+          <w:lang w:val="en-US"/>
+        </w:rPr>
+      </w:pPr>
+      <w:r>
+        <w:rPr>
+          <w:rFonts w:ascii="Calibri" w:hAnsi="Calibri" w:cs="Times"/>
+          <w:b/>
+          <w:color w:val="FF40FF"/>
+          <w:lang w:val="en-US"/>
+        </w:rPr>
+        <w:t>HARDW.1</w:t>
+      </w:r>
+      <w:r>
+        <w:rPr>
+          <w:rFonts w:ascii="Calibri" w:hAnsi="Calibri" w:cs="Times"/>
+          <w:b/>
+          <w:color w:val="FF40FF"/>
+          <w:lang w:val="en-US"/>
+        </w:rPr>
+        <w:t xml:space="preserve"> </w:t>
+      </w:r>
+      <w:r>
+        <w:rPr>
+          <w:rFonts w:ascii="Calibri" w:hAnsi="Calibri" w:cs="Times"/>
+          <w:b/>
+          <w:color w:val="FF40FF"/>
+          <w:lang w:val="en-US"/>
+        </w:rPr>
+        <w:t>HARDW.2</w:t>
+      </w:r>
+      <w:r>
+        <w:rPr>
+          <w:rFonts w:ascii="Calibri" w:hAnsi="Calibri" w:cs="Times"/>
+          <w:b/>
+          <w:color w:val="FF40FF"/>
+          <w:lang w:val="en-US"/>
+        </w:rPr>
+        <w:t xml:space="preserve"> </w:t>
+      </w:r>
+      <w:r>
+        <w:rPr>
+          <w:rFonts w:ascii="Calibri" w:hAnsi="Calibri" w:cs="Times"/>
+          <w:b/>
+          <w:color w:val="FF40FF"/>
+          <w:lang w:val="en-US"/>
+        </w:rPr>
+        <w:t>HARDW.3</w:t>
+      </w:r>
+      <w:r>
+        <w:rPr>
+          <w:rFonts w:ascii="Calibri" w:hAnsi="Calibri" w:cs="Times"/>
+          <w:b/>
+          <w:color w:val="FF40FF"/>
+          <w:lang w:val="en-US"/>
+        </w:rPr>
+        <w:t xml:space="preserve"> </w:t>
+      </w:r>
+    </w:p>
+    <w:p>
+      <w:pPr>
+        <w:widowControl w:val="0"/>
+        <w:autoSpaceDE w:val="0"/>
+        <w:autoSpaceDN w:val="0"/>
+        <w:adjustRightInd w:val="0"/>
+        <w:spacing w:after="240"/>
+        <w:ind w:firstLine="708"/>
+        <w:rPr>
+          <w:rFonts w:ascii="Calibri" w:hAnsi="Calibri" w:cs="Times"/>
           <w:color w:val="000000"/>
           <w:lang w:val="en-US"/>
         </w:rPr>
@@ -4268,6 +4766,42 @@
         </w:rPr>
         <w:t xml:space="preserve">5.6. Quality of the Product </w:t>
       </w:r>
+    </w:p>
+    <w:p>
+      <w:pPr>
+        <w:widowControl w:val="0"/>
+        <w:autoSpaceDE w:val="0"/>
+        <w:autoSpaceDN w:val="0"/>
+        <w:adjustRightInd w:val="0"/>
+        <w:spacing w:after="240"/>
+        <w:ind w:firstLine="708"/>
+        <w:rPr>
+          <w:rFonts w:ascii="Calibri" w:hAnsi="Calibri" w:cs="Times"/>
+          <w:b/>
+          <w:color w:val="FF40FF"/>
+          <w:lang w:val="en-US"/>
+        </w:rPr>
+      </w:pPr>
+      <w:r>
+        <w:rPr>
+          <w:rFonts w:ascii="Calibri" w:hAnsi="Calibri" w:cs="Times"/>
+          <w:b/>
+          <w:color w:val="FF40FF"/>
+          <w:lang w:val="en-US"/>
+        </w:rPr>
+        <w:t>HARDW.1</w:t>
+      </w:r>
+      <w:r>
+        <w:rPr>
+          <w:rFonts w:ascii="Calibri" w:hAnsi="Calibri" w:cs="Times"/>
+          <w:b/>
+          <w:color w:val="FF40FF"/>
+          <w:lang w:val="en-US"/>
+        </w:rPr>
+        <w:t xml:space="preserve"> HARDW.2 HARDW.3 </w:t>
+      </w:r>
+      <w:bookmarkStart w:id="0" w:name="_GoBack"/>
+      <w:bookmarkEnd w:id="0"/>
     </w:p>
     <w:p>
       <w:pPr>

</xml_diff>